<commit_message>
update player test and testing document
</commit_message>
<xml_diff>
--- a/Documents/testing Document.docx
+++ b/Documents/testing Document.docx
@@ -24,7 +24,15 @@
         <w:t>T</w:t>
       </w:r>
       <w:r>
-        <w:t xml:space="preserve">his document will provide general information about the test cases that group members generated. The test cases will ensure that musicXML application </w:t>
+        <w:t xml:space="preserve">his document will provide general information about the test cases that group members generated. The test cases will ensure that </w:t>
+      </w:r>
+      <w:proofErr w:type="spellStart"/>
+      <w:r>
+        <w:t>musicXML</w:t>
+      </w:r>
+      <w:proofErr w:type="spellEnd"/>
+      <w:r>
+        <w:t xml:space="preserve"> application </w:t>
       </w:r>
       <w:r>
         <w:t xml:space="preserve">running successfully. </w:t>
@@ -272,7 +280,36 @@
         <w:t>D</w:t>
       </w:r>
       <w:r>
-        <w:t>ue to the limitation and cost of the program validation, unit test will not cover the methods that will generated human-friendly information (like visual and sound information)</w:t>
+        <w:t xml:space="preserve">ue to the limitation and cost of the program validation, unit test will not cover the methods that will </w:t>
+      </w:r>
+      <w:proofErr w:type="gramStart"/>
+      <w:r>
+        <w:t>generated</w:t>
+      </w:r>
+      <w:proofErr w:type="gramEnd"/>
+      <w:r>
+        <w:t xml:space="preserve"> human-friendly information (like visual and sound information)</w:t>
+      </w:r>
+    </w:p>
+    <w:p>
+      <w:pPr>
+        <w:ind w:left="1200"/>
+      </w:pPr>
+    </w:p>
+    <w:p>
+      <w:pPr>
+        <w:ind w:left="1200"/>
+        <w:rPr>
+          <w:rFonts w:hint="eastAsia"/>
+        </w:rPr>
+      </w:pPr>
+      <w:proofErr w:type="gramStart"/>
+      <w:r>
+        <w:t>In order to</w:t>
+      </w:r>
+      <w:proofErr w:type="gramEnd"/>
+      <w:r>
+        <w:t xml:space="preserve"> running program validation, we are using Junit test assertion function to compare output with desired output.</w:t>
       </w:r>
     </w:p>
     <w:p>
@@ -347,7 +384,15 @@
         <w:ind w:firstLineChars="0"/>
       </w:pPr>
       <w:r>
-        <w:t>Our player is based on JFugue library which required</w:t>
+        <w:t xml:space="preserve">Our player is based on </w:t>
+      </w:r>
+      <w:proofErr w:type="spellStart"/>
+      <w:r>
+        <w:t>JFugue</w:t>
+      </w:r>
+      <w:proofErr w:type="spellEnd"/>
+      <w:r>
+        <w:t xml:space="preserve"> library which required</w:t>
       </w:r>
       <w:r>
         <w:t xml:space="preserve"> a music String to play. This test will generate music string automatically for group member to check manually </w:t>
@@ -466,7 +511,11 @@
         <w:ind w:left="840"/>
       </w:pPr>
       <w:r>
-        <w:t>visualizerOutputTest.java will test the visualized result generated with specific user input. A list of txt file that contain user input will be sent into system and running following test cases:</w:t>
+        <w:t xml:space="preserve">visualizerOutputTest.java will test the visualized result generated with specific user input. A list of txt file that contain user input will be sent into system and running </w:t>
+      </w:r>
+      <w:r>
+        <w:lastRenderedPageBreak/>
+        <w:t>following test cases:</w:t>
       </w:r>
     </w:p>
     <w:p>
@@ -498,11 +547,15 @@
         <w:t>T</w:t>
       </w:r>
       <w:r>
-        <w:t xml:space="preserve">he purpose of this test is check both file export function and visualized output. </w:t>
-      </w:r>
-      <w:r>
-        <w:lastRenderedPageBreak/>
-        <w:t xml:space="preserve">Each user input will be save as one “pdf” file into designed location for programmer to compare the outputs with desired results </w:t>
+        <w:t xml:space="preserve">he purpose of this test is check both file export function and visualized output. Each user input will be </w:t>
+      </w:r>
+      <w:proofErr w:type="gramStart"/>
+      <w:r>
+        <w:t>save</w:t>
+      </w:r>
+      <w:proofErr w:type="gramEnd"/>
+      <w:r>
+        <w:t xml:space="preserve"> as one “pdf” file into designed location for programmer to compare the outputs with desired results </w:t>
       </w:r>
     </w:p>
     <w:p>
@@ -578,6 +631,819 @@
     </w:p>
     <w:p>
       <w:pPr>
+        <w:pStyle w:val="a3"/>
+        <w:numPr>
+          <w:ilvl w:val="0"/>
+          <w:numId w:val="6"/>
+        </w:numPr>
+        <w:ind w:firstLineChars="0"/>
+        <w:rPr>
+          <w:lang w:val="en-CA"/>
+        </w:rPr>
+      </w:pPr>
+      <w:r>
+        <w:rPr>
+          <w:lang w:val="en-CA"/>
+        </w:rPr>
+        <w:t>P</w:t>
+      </w:r>
+      <w:r>
+        <w:rPr>
+          <w:rFonts w:hint="eastAsia"/>
+          <w:lang w:val="en-CA"/>
+        </w:rPr>
+        <w:t>layer</w:t>
+      </w:r>
+      <w:r>
+        <w:rPr>
+          <w:lang w:val="en-CA"/>
+        </w:rPr>
+        <w:t xml:space="preserve"> internal test</w:t>
+      </w:r>
+    </w:p>
+    <w:p>
+      <w:pPr>
+        <w:pStyle w:val="a3"/>
+        <w:numPr>
+          <w:ilvl w:val="1"/>
+          <w:numId w:val="6"/>
+        </w:numPr>
+        <w:ind w:firstLineChars="0"/>
+        <w:rPr>
+          <w:lang w:val="en-CA"/>
+        </w:rPr>
+      </w:pPr>
+      <w:r>
+        <w:rPr>
+          <w:lang w:val="en-CA"/>
+        </w:rPr>
+        <w:t xml:space="preserve">The approach of unit test inside of player class is to ensure that each part of music string is generated correctly, helper methods are work as intended, and </w:t>
+      </w:r>
+      <w:r>
+        <w:rPr>
+          <w:lang w:val="en-CA"/>
+        </w:rPr>
+        <w:t>make sure system do not crashed with null input.</w:t>
+      </w:r>
+    </w:p>
+    <w:p>
+      <w:pPr>
+        <w:pStyle w:val="a3"/>
+        <w:numPr>
+          <w:ilvl w:val="2"/>
+          <w:numId w:val="6"/>
+        </w:numPr>
+        <w:ind w:firstLineChars="0"/>
+        <w:rPr>
+          <w:lang w:val="en-CA"/>
+        </w:rPr>
+      </w:pPr>
+      <w:proofErr w:type="spellStart"/>
+      <w:r>
+        <w:rPr>
+          <w:lang w:val="en-CA"/>
+        </w:rPr>
+        <w:t>NoteConverterTest</w:t>
+      </w:r>
+      <w:proofErr w:type="spellEnd"/>
+    </w:p>
+    <w:p>
+      <w:pPr>
+        <w:pStyle w:val="a3"/>
+        <w:numPr>
+          <w:ilvl w:val="3"/>
+          <w:numId w:val="6"/>
+        </w:numPr>
+        <w:ind w:firstLineChars="0"/>
+        <w:rPr>
+          <w:lang w:val="en-CA"/>
+        </w:rPr>
+      </w:pPr>
+      <w:r>
+        <w:rPr>
+          <w:lang w:val="en-CA"/>
+        </w:rPr>
+        <w:t xml:space="preserve">The purpose of this test is </w:t>
+      </w:r>
+      <w:proofErr w:type="gramStart"/>
+      <w:r>
+        <w:rPr>
+          <w:lang w:val="en-CA"/>
+        </w:rPr>
+        <w:t>ensure</w:t>
+      </w:r>
+      <w:proofErr w:type="gramEnd"/>
+      <w:r>
+        <w:rPr>
+          <w:lang w:val="en-CA"/>
+        </w:rPr>
+        <w:t xml:space="preserve"> that player will convert note in the </w:t>
+      </w:r>
+      <w:proofErr w:type="spellStart"/>
+      <w:r>
+        <w:rPr>
+          <w:lang w:val="en-CA"/>
+        </w:rPr>
+        <w:t>musicXML</w:t>
+      </w:r>
+      <w:proofErr w:type="spellEnd"/>
+      <w:r>
+        <w:rPr>
+          <w:lang w:val="en-CA"/>
+        </w:rPr>
+        <w:t xml:space="preserve"> representation into </w:t>
+      </w:r>
+      <w:proofErr w:type="spellStart"/>
+      <w:r>
+        <w:rPr>
+          <w:lang w:val="en-CA"/>
+        </w:rPr>
+        <w:t>Jfugue</w:t>
+      </w:r>
+      <w:proofErr w:type="spellEnd"/>
+      <w:r>
+        <w:rPr>
+          <w:lang w:val="en-CA"/>
+        </w:rPr>
+        <w:t xml:space="preserve"> </w:t>
+      </w:r>
+      <w:proofErr w:type="spellStart"/>
+      <w:r>
+        <w:rPr>
+          <w:lang w:val="en-CA"/>
+        </w:rPr>
+        <w:t>reperstentation</w:t>
+      </w:r>
+      <w:proofErr w:type="spellEnd"/>
+      <w:r>
+        <w:rPr>
+          <w:lang w:val="en-CA"/>
+        </w:rPr>
+        <w:t xml:space="preserve"> successfully, and convert method should work with null note type.</w:t>
+      </w:r>
+    </w:p>
+    <w:p>
+      <w:pPr>
+        <w:pStyle w:val="a3"/>
+        <w:numPr>
+          <w:ilvl w:val="3"/>
+          <w:numId w:val="6"/>
+        </w:numPr>
+        <w:ind w:firstLineChars="0"/>
+        <w:rPr>
+          <w:lang w:val="en-CA"/>
+        </w:rPr>
+      </w:pPr>
+      <w:r>
+        <w:rPr>
+          <w:lang w:val="en-CA"/>
+        </w:rPr>
+        <w:t>Test method</w:t>
+      </w:r>
+    </w:p>
+    <w:p>
+      <w:pPr>
+        <w:pStyle w:val="a3"/>
+        <w:numPr>
+          <w:ilvl w:val="4"/>
+          <w:numId w:val="6"/>
+        </w:numPr>
+        <w:ind w:firstLineChars="0"/>
+        <w:rPr>
+          <w:lang w:val="en-CA"/>
+        </w:rPr>
+      </w:pPr>
+      <w:r>
+        <w:rPr>
+          <w:lang w:val="en-CA"/>
+        </w:rPr>
+        <w:t xml:space="preserve">The </w:t>
+      </w:r>
+      <w:proofErr w:type="spellStart"/>
+      <w:proofErr w:type="gramStart"/>
+      <w:r>
+        <w:rPr>
+          <w:lang w:val="en-CA"/>
+        </w:rPr>
+        <w:t>player.getNoteDuraction</w:t>
+      </w:r>
+      <w:proofErr w:type="spellEnd"/>
+      <w:proofErr w:type="gramEnd"/>
+      <w:r>
+        <w:rPr>
+          <w:lang w:val="en-CA"/>
+        </w:rPr>
+        <w:t xml:space="preserve"> method will get null and different note type as input and </w:t>
+      </w:r>
+      <w:r>
+        <w:rPr>
+          <w:lang w:val="en-CA"/>
+        </w:rPr>
+        <w:t>Junit will</w:t>
+      </w:r>
+      <w:r>
+        <w:rPr>
+          <w:lang w:val="en-CA"/>
+        </w:rPr>
+        <w:t xml:space="preserve"> compare the output with desired output.</w:t>
+      </w:r>
+      <w:r>
+        <w:rPr>
+          <w:lang w:val="en-CA"/>
+        </w:rPr>
+        <w:t xml:space="preserve"> </w:t>
+      </w:r>
+    </w:p>
+    <w:p>
+      <w:pPr>
+        <w:pStyle w:val="a3"/>
+        <w:numPr>
+          <w:ilvl w:val="2"/>
+          <w:numId w:val="6"/>
+        </w:numPr>
+        <w:ind w:firstLineChars="0"/>
+        <w:rPr>
+          <w:lang w:val="en-CA"/>
+        </w:rPr>
+      </w:pPr>
+      <w:proofErr w:type="spellStart"/>
+      <w:proofErr w:type="gramStart"/>
+      <w:r>
+        <w:rPr>
+          <w:rFonts w:hint="eastAsia"/>
+          <w:lang w:val="en-CA"/>
+        </w:rPr>
+        <w:t>i</w:t>
+      </w:r>
+      <w:r>
+        <w:rPr>
+          <w:lang w:val="en-CA"/>
+        </w:rPr>
+        <w:t>nstrumentConverterTest</w:t>
+      </w:r>
+      <w:proofErr w:type="spellEnd"/>
+      <w:r>
+        <w:rPr>
+          <w:lang w:val="en-CA"/>
+        </w:rPr>
+        <w:t>(</w:t>
+      </w:r>
+      <w:proofErr w:type="gramEnd"/>
+      <w:r>
+        <w:rPr>
+          <w:lang w:val="en-CA"/>
+        </w:rPr>
+        <w:t xml:space="preserve">) </w:t>
+      </w:r>
+    </w:p>
+    <w:p>
+      <w:pPr>
+        <w:pStyle w:val="a3"/>
+        <w:numPr>
+          <w:ilvl w:val="3"/>
+          <w:numId w:val="6"/>
+        </w:numPr>
+        <w:ind w:firstLineChars="0"/>
+        <w:rPr>
+          <w:lang w:val="en-CA"/>
+        </w:rPr>
+      </w:pPr>
+      <w:r>
+        <w:rPr>
+          <w:lang w:val="en-CA"/>
+        </w:rPr>
+        <w:t xml:space="preserve">The purpose of this test is </w:t>
+      </w:r>
+      <w:proofErr w:type="gramStart"/>
+      <w:r>
+        <w:rPr>
+          <w:lang w:val="en-CA"/>
+        </w:rPr>
+        <w:t>ensure</w:t>
+      </w:r>
+      <w:proofErr w:type="gramEnd"/>
+      <w:r>
+        <w:rPr>
+          <w:lang w:val="en-CA"/>
+        </w:rPr>
+        <w:t xml:space="preserve"> that player will convert </w:t>
+      </w:r>
+      <w:r>
+        <w:rPr>
+          <w:lang w:val="en-CA"/>
+        </w:rPr>
+        <w:t>instrument name</w:t>
+      </w:r>
+      <w:r>
+        <w:rPr>
+          <w:lang w:val="en-CA"/>
+        </w:rPr>
+        <w:t xml:space="preserve"> in the </w:t>
+      </w:r>
+      <w:proofErr w:type="spellStart"/>
+      <w:r>
+        <w:rPr>
+          <w:lang w:val="en-CA"/>
+        </w:rPr>
+        <w:t>musicXML</w:t>
+      </w:r>
+      <w:proofErr w:type="spellEnd"/>
+      <w:r>
+        <w:rPr>
+          <w:lang w:val="en-CA"/>
+        </w:rPr>
+        <w:t xml:space="preserve"> representation into </w:t>
+      </w:r>
+      <w:proofErr w:type="spellStart"/>
+      <w:r>
+        <w:rPr>
+          <w:lang w:val="en-CA"/>
+        </w:rPr>
+        <w:t>Jfugue</w:t>
+      </w:r>
+      <w:proofErr w:type="spellEnd"/>
+      <w:r>
+        <w:rPr>
+          <w:lang w:val="en-CA"/>
+        </w:rPr>
+        <w:t xml:space="preserve"> </w:t>
+      </w:r>
+      <w:proofErr w:type="spellStart"/>
+      <w:r>
+        <w:rPr>
+          <w:lang w:val="en-CA"/>
+        </w:rPr>
+        <w:t>reperstentation</w:t>
+      </w:r>
+      <w:proofErr w:type="spellEnd"/>
+      <w:r>
+        <w:rPr>
+          <w:lang w:val="en-CA"/>
+        </w:rPr>
+        <w:t xml:space="preserve"> successfully, and convert method should work with null note type.</w:t>
+      </w:r>
+    </w:p>
+    <w:p>
+      <w:pPr>
+        <w:pStyle w:val="a3"/>
+        <w:numPr>
+          <w:ilvl w:val="3"/>
+          <w:numId w:val="6"/>
+        </w:numPr>
+        <w:ind w:firstLineChars="0"/>
+        <w:rPr>
+          <w:lang w:val="en-CA"/>
+        </w:rPr>
+      </w:pPr>
+      <w:r>
+        <w:rPr>
+          <w:lang w:val="en-CA"/>
+        </w:rPr>
+        <w:t>Test method</w:t>
+      </w:r>
+    </w:p>
+    <w:p>
+      <w:pPr>
+        <w:pStyle w:val="a3"/>
+        <w:numPr>
+          <w:ilvl w:val="4"/>
+          <w:numId w:val="6"/>
+        </w:numPr>
+        <w:ind w:firstLineChars="0"/>
+        <w:rPr>
+          <w:lang w:val="en-CA"/>
+        </w:rPr>
+      </w:pPr>
+      <w:r>
+        <w:rPr>
+          <w:lang w:val="en-CA"/>
+        </w:rPr>
+        <w:t xml:space="preserve">The </w:t>
+      </w:r>
+      <w:proofErr w:type="spellStart"/>
+      <w:proofErr w:type="gramStart"/>
+      <w:r>
+        <w:rPr>
+          <w:lang w:val="en-CA"/>
+        </w:rPr>
+        <w:t>player.</w:t>
+      </w:r>
+      <w:r>
+        <w:rPr>
+          <w:lang w:val="en-CA"/>
+        </w:rPr>
+        <w:t>getInstrument</w:t>
+      </w:r>
+      <w:proofErr w:type="spellEnd"/>
+      <w:proofErr w:type="gramEnd"/>
+      <w:r>
+        <w:rPr>
+          <w:lang w:val="en-CA"/>
+        </w:rPr>
+        <w:t xml:space="preserve"> method will get </w:t>
+      </w:r>
+      <w:r>
+        <w:rPr>
+          <w:lang w:val="en-CA"/>
+        </w:rPr>
+        <w:t>different type of instrument id</w:t>
+      </w:r>
+      <w:r>
+        <w:rPr>
+          <w:lang w:val="en-CA"/>
+        </w:rPr>
+        <w:t xml:space="preserve"> as input and </w:t>
+      </w:r>
+      <w:r>
+        <w:rPr>
+          <w:lang w:val="en-CA"/>
+        </w:rPr>
+        <w:t xml:space="preserve">Junit will </w:t>
+      </w:r>
+      <w:r>
+        <w:rPr>
+          <w:lang w:val="en-CA"/>
+        </w:rPr>
+        <w:t xml:space="preserve">compare the output with desired output. </w:t>
+      </w:r>
+    </w:p>
+    <w:p>
+      <w:pPr>
+        <w:pStyle w:val="a3"/>
+        <w:numPr>
+          <w:ilvl w:val="2"/>
+          <w:numId w:val="6"/>
+        </w:numPr>
+        <w:ind w:firstLineChars="0"/>
+        <w:rPr>
+          <w:lang w:val="en-CA"/>
+        </w:rPr>
+      </w:pPr>
+      <w:proofErr w:type="spellStart"/>
+      <w:proofErr w:type="gramStart"/>
+      <w:r>
+        <w:rPr>
+          <w:lang w:val="en-CA"/>
+        </w:rPr>
+        <w:t>NoteDetailUnpitched</w:t>
+      </w:r>
+      <w:proofErr w:type="spellEnd"/>
+      <w:r>
+        <w:rPr>
+          <w:lang w:val="en-CA"/>
+        </w:rPr>
+        <w:t>(</w:t>
+      </w:r>
+      <w:proofErr w:type="gramEnd"/>
+      <w:r>
+        <w:rPr>
+          <w:lang w:val="en-CA"/>
+        </w:rPr>
+        <w:t>)</w:t>
+      </w:r>
+    </w:p>
+    <w:p>
+      <w:pPr>
+        <w:pStyle w:val="a3"/>
+        <w:numPr>
+          <w:ilvl w:val="3"/>
+          <w:numId w:val="6"/>
+        </w:numPr>
+        <w:ind w:firstLineChars="0"/>
+        <w:rPr>
+          <w:lang w:val="en-CA"/>
+        </w:rPr>
+      </w:pPr>
+      <w:r>
+        <w:rPr>
+          <w:rFonts w:hint="eastAsia"/>
+          <w:lang w:val="en-CA"/>
+        </w:rPr>
+        <w:t>T</w:t>
+      </w:r>
+      <w:r>
+        <w:rPr>
+          <w:lang w:val="en-CA"/>
+        </w:rPr>
+        <w:t xml:space="preserve">he purpose of this test is to ensure that player generate correct music String for a single note. This test will force on note with unpitched attributes. </w:t>
+      </w:r>
+    </w:p>
+    <w:p>
+      <w:pPr>
+        <w:pStyle w:val="a3"/>
+        <w:numPr>
+          <w:ilvl w:val="4"/>
+          <w:numId w:val="6"/>
+        </w:numPr>
+        <w:ind w:firstLineChars="0"/>
+        <w:rPr>
+          <w:lang w:val="en-CA"/>
+        </w:rPr>
+      </w:pPr>
+      <w:r>
+        <w:rPr>
+          <w:lang w:val="en-CA"/>
+        </w:rPr>
+        <w:t xml:space="preserve">The </w:t>
+      </w:r>
+      <w:proofErr w:type="spellStart"/>
+      <w:proofErr w:type="gramStart"/>
+      <w:r>
+        <w:rPr>
+          <w:lang w:val="en-CA"/>
+        </w:rPr>
+        <w:t>player.</w:t>
+      </w:r>
+      <w:r>
+        <w:rPr>
+          <w:lang w:val="en-CA"/>
+        </w:rPr>
+        <w:t>getNoteDetails</w:t>
+      </w:r>
+      <w:proofErr w:type="spellEnd"/>
+      <w:proofErr w:type="gramEnd"/>
+      <w:r>
+        <w:rPr>
+          <w:lang w:val="en-CA"/>
+        </w:rPr>
+        <w:t xml:space="preserve"> method will get different type of </w:t>
+      </w:r>
+      <w:r>
+        <w:rPr>
+          <w:lang w:val="en-CA"/>
+        </w:rPr>
+        <w:t>note</w:t>
+      </w:r>
+      <w:r>
+        <w:rPr>
+          <w:lang w:val="en-CA"/>
+        </w:rPr>
+        <w:t xml:space="preserve"> </w:t>
+      </w:r>
+      <w:r>
+        <w:rPr>
+          <w:lang w:val="en-CA"/>
+        </w:rPr>
+        <w:t>with unpitched attributes as</w:t>
+      </w:r>
+      <w:r>
+        <w:rPr>
+          <w:lang w:val="en-CA"/>
+        </w:rPr>
+        <w:t xml:space="preserve"> input and Junit will compare the </w:t>
+      </w:r>
+      <w:r>
+        <w:rPr>
+          <w:lang w:val="en-CA"/>
+        </w:rPr>
+        <w:lastRenderedPageBreak/>
+        <w:t xml:space="preserve">output with desired output. </w:t>
+      </w:r>
+    </w:p>
+    <w:p>
+      <w:pPr>
+        <w:pStyle w:val="a3"/>
+        <w:numPr>
+          <w:ilvl w:val="2"/>
+          <w:numId w:val="6"/>
+        </w:numPr>
+        <w:ind w:firstLineChars="0"/>
+        <w:rPr>
+          <w:lang w:val="en-CA"/>
+        </w:rPr>
+      </w:pPr>
+      <w:proofErr w:type="spellStart"/>
+      <w:proofErr w:type="gramStart"/>
+      <w:r>
+        <w:rPr>
+          <w:lang w:val="en-CA"/>
+        </w:rPr>
+        <w:t>NoteDetailpitched</w:t>
+      </w:r>
+      <w:proofErr w:type="spellEnd"/>
+      <w:r>
+        <w:rPr>
+          <w:lang w:val="en-CA"/>
+        </w:rPr>
+        <w:t>(</w:t>
+      </w:r>
+      <w:proofErr w:type="gramEnd"/>
+      <w:r>
+        <w:rPr>
+          <w:lang w:val="en-CA"/>
+        </w:rPr>
+        <w:t>)</w:t>
+      </w:r>
+    </w:p>
+    <w:p>
+      <w:pPr>
+        <w:pStyle w:val="a3"/>
+        <w:numPr>
+          <w:ilvl w:val="3"/>
+          <w:numId w:val="6"/>
+        </w:numPr>
+        <w:ind w:firstLineChars="0"/>
+        <w:rPr>
+          <w:lang w:val="en-CA"/>
+        </w:rPr>
+      </w:pPr>
+      <w:r>
+        <w:rPr>
+          <w:rFonts w:hint="eastAsia"/>
+          <w:lang w:val="en-CA"/>
+        </w:rPr>
+        <w:t>T</w:t>
+      </w:r>
+      <w:r>
+        <w:rPr>
+          <w:lang w:val="en-CA"/>
+        </w:rPr>
+        <w:t xml:space="preserve">he purpose of this test is to ensure that player generate correct music String for a single note. This test will force on note with pitched attributes. </w:t>
+      </w:r>
+    </w:p>
+    <w:p>
+      <w:pPr>
+        <w:pStyle w:val="a3"/>
+        <w:numPr>
+          <w:ilvl w:val="4"/>
+          <w:numId w:val="6"/>
+        </w:numPr>
+        <w:ind w:firstLineChars="0"/>
+        <w:rPr>
+          <w:lang w:val="en-CA"/>
+        </w:rPr>
+      </w:pPr>
+      <w:r>
+        <w:rPr>
+          <w:lang w:val="en-CA"/>
+        </w:rPr>
+        <w:t xml:space="preserve">The </w:t>
+      </w:r>
+      <w:proofErr w:type="spellStart"/>
+      <w:proofErr w:type="gramStart"/>
+      <w:r>
+        <w:rPr>
+          <w:lang w:val="en-CA"/>
+        </w:rPr>
+        <w:t>player.getNoteDetails</w:t>
+      </w:r>
+      <w:proofErr w:type="spellEnd"/>
+      <w:proofErr w:type="gramEnd"/>
+      <w:r>
+        <w:rPr>
+          <w:lang w:val="en-CA"/>
+        </w:rPr>
+        <w:t xml:space="preserve"> method will get different type of note with pitched attributes as input and Junit will compare the output with desired output. </w:t>
+      </w:r>
+    </w:p>
+    <w:p>
+      <w:pPr>
+        <w:pStyle w:val="a3"/>
+        <w:numPr>
+          <w:ilvl w:val="2"/>
+          <w:numId w:val="6"/>
+        </w:numPr>
+        <w:ind w:firstLineChars="0"/>
+        <w:rPr>
+          <w:lang w:val="en-CA"/>
+        </w:rPr>
+      </w:pPr>
+      <w:proofErr w:type="spellStart"/>
+      <w:proofErr w:type="gramStart"/>
+      <w:r>
+        <w:rPr>
+          <w:lang w:val="en-CA"/>
+        </w:rPr>
+        <w:t>NoteDetail</w:t>
+      </w:r>
+      <w:r>
+        <w:rPr>
+          <w:lang w:val="en-CA"/>
+        </w:rPr>
+        <w:t>Instrument</w:t>
+      </w:r>
+      <w:proofErr w:type="spellEnd"/>
+      <w:r>
+        <w:rPr>
+          <w:lang w:val="en-CA"/>
+        </w:rPr>
+        <w:t>(</w:t>
+      </w:r>
+      <w:proofErr w:type="gramEnd"/>
+      <w:r>
+        <w:rPr>
+          <w:lang w:val="en-CA"/>
+        </w:rPr>
+        <w:t>)</w:t>
+      </w:r>
+    </w:p>
+    <w:p>
+      <w:pPr>
+        <w:pStyle w:val="a3"/>
+        <w:numPr>
+          <w:ilvl w:val="3"/>
+          <w:numId w:val="6"/>
+        </w:numPr>
+        <w:ind w:firstLineChars="0"/>
+        <w:rPr>
+          <w:lang w:val="en-CA"/>
+        </w:rPr>
+      </w:pPr>
+      <w:r>
+        <w:rPr>
+          <w:rFonts w:hint="eastAsia"/>
+          <w:lang w:val="en-CA"/>
+        </w:rPr>
+        <w:t>T</w:t>
+      </w:r>
+      <w:r>
+        <w:rPr>
+          <w:lang w:val="en-CA"/>
+        </w:rPr>
+        <w:t xml:space="preserve">he purpose of this test is to ensure that player generate correct music String for a single note. This test will force on note with </w:t>
+      </w:r>
+      <w:r>
+        <w:rPr>
+          <w:lang w:val="en-CA"/>
+        </w:rPr>
+        <w:t>Instrument</w:t>
+      </w:r>
+      <w:r>
+        <w:rPr>
+          <w:lang w:val="en-CA"/>
+        </w:rPr>
+        <w:t xml:space="preserve"> </w:t>
+      </w:r>
+      <w:r>
+        <w:rPr>
+          <w:lang w:val="en-CA"/>
+        </w:rPr>
+        <w:t xml:space="preserve">attributes. </w:t>
+      </w:r>
+    </w:p>
+    <w:p>
+      <w:pPr>
+        <w:pStyle w:val="a3"/>
+        <w:numPr>
+          <w:ilvl w:val="4"/>
+          <w:numId w:val="6"/>
+        </w:numPr>
+        <w:ind w:firstLineChars="0"/>
+        <w:rPr>
+          <w:lang w:val="en-CA"/>
+        </w:rPr>
+      </w:pPr>
+      <w:r>
+        <w:rPr>
+          <w:lang w:val="en-CA"/>
+        </w:rPr>
+        <w:t xml:space="preserve">The </w:t>
+      </w:r>
+      <w:proofErr w:type="spellStart"/>
+      <w:proofErr w:type="gramStart"/>
+      <w:r>
+        <w:rPr>
+          <w:lang w:val="en-CA"/>
+        </w:rPr>
+        <w:t>player.getNoteDetails</w:t>
+      </w:r>
+      <w:proofErr w:type="spellEnd"/>
+      <w:proofErr w:type="gramEnd"/>
+      <w:r>
+        <w:rPr>
+          <w:lang w:val="en-CA"/>
+        </w:rPr>
+        <w:t xml:space="preserve"> method will get different type of note with </w:t>
+      </w:r>
+      <w:r>
+        <w:rPr>
+          <w:lang w:val="en-CA"/>
+        </w:rPr>
+        <w:t>Instrument</w:t>
+      </w:r>
+      <w:r>
+        <w:rPr>
+          <w:lang w:val="en-CA"/>
+        </w:rPr>
+        <w:t xml:space="preserve"> </w:t>
+      </w:r>
+      <w:r>
+        <w:rPr>
+          <w:lang w:val="en-CA"/>
+        </w:rPr>
+        <w:t xml:space="preserve">attributes as input and Junit will compare the output with desired output. </w:t>
+      </w:r>
+    </w:p>
+    <w:p>
+      <w:pPr>
+        <w:rPr>
+          <w:rFonts w:hint="eastAsia"/>
+          <w:lang w:val="en-CA"/>
+        </w:rPr>
+      </w:pPr>
+    </w:p>
+    <w:p>
+      <w:pPr>
         <w:pStyle w:val="3"/>
         <w:rPr>
           <w:sz w:val="24"/>
@@ -601,8 +1467,13 @@
         </w:numPr>
         <w:ind w:firstLineChars="0"/>
       </w:pPr>
-      <w:r>
-        <w:t>ImageResourceHandler Test</w:t>
+      <w:proofErr w:type="spellStart"/>
+      <w:r>
+        <w:t>ImageResourceHandler</w:t>
+      </w:r>
+      <w:proofErr w:type="spellEnd"/>
+      <w:r>
+        <w:t xml:space="preserve"> Test</w:t>
       </w:r>
     </w:p>
     <w:p>
@@ -614,6 +1485,7 @@
         </w:numPr>
         <w:ind w:firstLineChars="0"/>
       </w:pPr>
+      <w:proofErr w:type="spellStart"/>
       <w:r>
         <w:rPr>
           <w:rFonts w:hint="eastAsia"/>
@@ -621,10 +1493,22 @@
         <w:t>I</w:t>
       </w:r>
       <w:r>
-        <w:t xml:space="preserve">mageResouceHandler is a </w:t>
-      </w:r>
-      <w:r>
-        <w:t>part of program that will read image asserts from the disk and sent to the visualizer, The imageResourceHandler will be tested with following test cases:</w:t>
+        <w:t>mageResouceHandler</w:t>
+      </w:r>
+      <w:proofErr w:type="spellEnd"/>
+      <w:r>
+        <w:t xml:space="preserve"> is a </w:t>
+      </w:r>
+      <w:r>
+        <w:t xml:space="preserve">part of program that will read image asserts from the disk and sent to the visualizer, The </w:t>
+      </w:r>
+      <w:proofErr w:type="spellStart"/>
+      <w:r>
+        <w:t>imageResourceHandler</w:t>
+      </w:r>
+      <w:proofErr w:type="spellEnd"/>
+      <w:r>
+        <w:t xml:space="preserve"> will be tested with following test cases:</w:t>
       </w:r>
     </w:p>
     <w:p>
@@ -636,6 +1520,7 @@
         </w:numPr>
         <w:ind w:firstLineChars="0"/>
       </w:pPr>
+      <w:proofErr w:type="spellStart"/>
       <w:r>
         <w:rPr>
           <w:rFonts w:hint="eastAsia"/>
@@ -643,7 +1528,11 @@
         <w:t>R</w:t>
       </w:r>
       <w:r>
-        <w:t>esourceLoadTest:</w:t>
+        <w:t>esourceLoadTest</w:t>
+      </w:r>
+      <w:proofErr w:type="spellEnd"/>
+      <w:r>
+        <w:t>:</w:t>
       </w:r>
     </w:p>
     <w:p>
@@ -658,8 +1547,37 @@
       <w:r>
         <w:t xml:space="preserve">The purpose of this test case: </w:t>
       </w:r>
-      <w:r>
-        <w:t>imageResourceHandler will load a json file that contain path of image asserts. This test is targeted on check if the imageResourceHandler has load the json file successfully and store the path of image assert into designed data structure.</w:t>
+      <w:proofErr w:type="spellStart"/>
+      <w:r>
+        <w:t>imageResourceHandler</w:t>
+      </w:r>
+      <w:proofErr w:type="spellEnd"/>
+      <w:r>
+        <w:t xml:space="preserve"> will load a </w:t>
+      </w:r>
+      <w:proofErr w:type="spellStart"/>
+      <w:r>
+        <w:t>json</w:t>
+      </w:r>
+      <w:proofErr w:type="spellEnd"/>
+      <w:r>
+        <w:t xml:space="preserve"> file that contain path of image asserts. This test is targeted on check if the </w:t>
+      </w:r>
+      <w:proofErr w:type="spellStart"/>
+      <w:r>
+        <w:t>imageResourceHandler</w:t>
+      </w:r>
+      <w:proofErr w:type="spellEnd"/>
+      <w:r>
+        <w:t xml:space="preserve"> has load the </w:t>
+      </w:r>
+      <w:proofErr w:type="spellStart"/>
+      <w:r>
+        <w:t>json</w:t>
+      </w:r>
+      <w:proofErr w:type="spellEnd"/>
+      <w:r>
+        <w:t xml:space="preserve"> file successfully and store the path of image assert into designed data structure.</w:t>
       </w:r>
     </w:p>
     <w:p>
@@ -687,6 +1605,7 @@
         </w:numPr>
         <w:ind w:firstLineChars="0"/>
       </w:pPr>
+      <w:proofErr w:type="spellStart"/>
       <w:r>
         <w:rPr>
           <w:rFonts w:hint="eastAsia"/>
@@ -696,6 +1615,7 @@
       <w:r>
         <w:t>esourceURLNonNullTest</w:t>
       </w:r>
+      <w:proofErr w:type="spellEnd"/>
     </w:p>
     <w:p>
       <w:pPr>
@@ -707,13 +1627,34 @@
         <w:ind w:firstLineChars="0"/>
       </w:pPr>
       <w:r>
-        <w:t xml:space="preserve">The purpose of this test </w:t>
-      </w:r>
-      <w:r>
-        <w:t>case: After</w:t>
-      </w:r>
-      <w:r>
-        <w:t xml:space="preserve"> imageResourceHandler load the json file successfully, we will check if the path under the json file have been read successfully</w:t>
+        <w:t>The purpose of this test case: After</w:t>
+      </w:r>
+      <w:r>
+        <w:t xml:space="preserve"> </w:t>
+      </w:r>
+      <w:proofErr w:type="spellStart"/>
+      <w:r>
+        <w:t>imageResourceHandler</w:t>
+      </w:r>
+      <w:proofErr w:type="spellEnd"/>
+      <w:r>
+        <w:t xml:space="preserve"> load the </w:t>
+      </w:r>
+      <w:proofErr w:type="spellStart"/>
+      <w:r>
+        <w:t>json</w:t>
+      </w:r>
+      <w:proofErr w:type="spellEnd"/>
+      <w:r>
+        <w:t xml:space="preserve"> file successfully, we will check if the path under the </w:t>
+      </w:r>
+      <w:proofErr w:type="spellStart"/>
+      <w:r>
+        <w:t>json</w:t>
+      </w:r>
+      <w:proofErr w:type="spellEnd"/>
+      <w:r>
+        <w:t xml:space="preserve"> file have been read successfully</w:t>
       </w:r>
     </w:p>
     <w:p>
@@ -741,6 +1682,7 @@
         </w:numPr>
         <w:ind w:firstLineChars="0"/>
       </w:pPr>
+      <w:proofErr w:type="spellStart"/>
       <w:r>
         <w:rPr>
           <w:rFonts w:hint="eastAsia"/>
@@ -750,6 +1692,7 @@
       <w:r>
         <w:t>esourceNonNullTest</w:t>
       </w:r>
+      <w:proofErr w:type="spellEnd"/>
     </w:p>
     <w:p>
       <w:pPr>
@@ -761,13 +1704,26 @@
         <w:ind w:firstLineChars="0"/>
       </w:pPr>
       <w:r>
-        <w:t xml:space="preserve">The purpose of this test </w:t>
-      </w:r>
-      <w:r>
-        <w:t>case: After</w:t>
-      </w:r>
-      <w:r>
-        <w:t xml:space="preserve"> ImageResouceHandler load the path of assert, imageResourceHandler is also response to load image data from the assert path. We will check if the loaded file is not null too.</w:t>
+        <w:t>The purpose of this test case: After</w:t>
+      </w:r>
+      <w:r>
+        <w:t xml:space="preserve"> </w:t>
+      </w:r>
+      <w:proofErr w:type="spellStart"/>
+      <w:r>
+        <w:t>ImageResouceHandler</w:t>
+      </w:r>
+      <w:proofErr w:type="spellEnd"/>
+      <w:r>
+        <w:t xml:space="preserve"> load the path of assert, </w:t>
+      </w:r>
+      <w:proofErr w:type="spellStart"/>
+      <w:r>
+        <w:t>imageResourceHandler</w:t>
+      </w:r>
+      <w:proofErr w:type="spellEnd"/>
+      <w:r>
+        <w:t xml:space="preserve"> is also response to load image data from the assert path. We will check if the loaded file is not null too.</w:t>
       </w:r>
     </w:p>
     <w:p>
@@ -783,7 +1739,15 @@
         <w:t xml:space="preserve">Test method: </w:t>
       </w:r>
       <w:r>
-        <w:t>We will check the returned image from getImage method is not null.</w:t>
+        <w:t xml:space="preserve">We will check the returned image from </w:t>
+      </w:r>
+      <w:proofErr w:type="spellStart"/>
+      <w:r>
+        <w:t>getImage</w:t>
+      </w:r>
+      <w:proofErr w:type="spellEnd"/>
+      <w:r>
+        <w:t xml:space="preserve"> method is not null.</w:t>
       </w:r>
     </w:p>
     <w:p>
@@ -795,6 +1759,7 @@
         </w:numPr>
         <w:ind w:firstLineChars="0"/>
       </w:pPr>
+      <w:proofErr w:type="spellStart"/>
       <w:r>
         <w:rPr>
           <w:rFonts w:hint="eastAsia"/>
@@ -804,6 +1769,7 @@
       <w:r>
         <w:t>esourceNullTest</w:t>
       </w:r>
+      <w:proofErr w:type="spellEnd"/>
     </w:p>
     <w:p>
       <w:pPr>
@@ -821,7 +1787,23 @@
         <w:t>t</w:t>
       </w:r>
       <w:r>
-        <w:t>he purpose of this test is to ensure that the resourceHandler remain one-to-one mapping on the assert and it’s id.</w:t>
+        <w:t xml:space="preserve">he purpose of this test is to ensure that the </w:t>
+      </w:r>
+      <w:proofErr w:type="spellStart"/>
+      <w:r>
+        <w:t>resourceHandler</w:t>
+      </w:r>
+      <w:proofErr w:type="spellEnd"/>
+      <w:r>
+        <w:t xml:space="preserve"> remain one-to-one mapping on the assert and </w:t>
+      </w:r>
+      <w:proofErr w:type="gramStart"/>
+      <w:r>
+        <w:t>it’s</w:t>
+      </w:r>
+      <w:proofErr w:type="gramEnd"/>
+      <w:r>
+        <w:t xml:space="preserve"> id.</w:t>
       </w:r>
     </w:p>
     <w:p>
@@ -837,6 +1819,7 @@
         <w:rPr>
           <w:rFonts w:hint="eastAsia"/>
         </w:rPr>
+        <w:lastRenderedPageBreak/>
         <w:t>V</w:t>
       </w:r>
       <w:r>
@@ -851,13 +1834,70 @@
           <w:numId w:val="5"/>
         </w:numPr>
         <w:ind w:firstLineChars="0"/>
-      </w:pPr>
-      <w:r>
-        <w:rPr>
-          <w:rFonts w:hint="eastAsia"/>
-        </w:rPr>
-        <w:lastRenderedPageBreak/>
-        <w:t>1</w:t>
+        <w:rPr>
+          <w:rFonts w:hint="eastAsia"/>
+          <w:lang w:val="en-CA"/>
+        </w:rPr>
+      </w:pPr>
+      <w:r>
+        <w:rPr>
+          <w:lang w:val="en-CA"/>
+        </w:rPr>
+        <w:t xml:space="preserve">The approach of unit test inside of </w:t>
+      </w:r>
+      <w:r>
+        <w:rPr>
+          <w:rFonts w:hint="eastAsia"/>
+        </w:rPr>
+        <w:t>V</w:t>
+      </w:r>
+      <w:r>
+        <w:t xml:space="preserve">isualizer </w:t>
+      </w:r>
+      <w:r>
+        <w:rPr>
+          <w:lang w:val="en-CA"/>
+        </w:rPr>
+        <w:t xml:space="preserve">class is to ensure that </w:t>
+      </w:r>
+      <w:r>
+        <w:rPr>
+          <w:lang w:val="en-CA"/>
+        </w:rPr>
+        <w:t xml:space="preserve">testable </w:t>
+      </w:r>
+      <w:r>
+        <w:t>coordinate</w:t>
+      </w:r>
+      <w:r>
+        <w:rPr>
+          <w:lang w:val="en-CA"/>
+        </w:rPr>
+        <w:t xml:space="preserve"> </w:t>
+      </w:r>
+      <w:r>
+        <w:rPr>
+          <w:lang w:val="en-CA"/>
+        </w:rPr>
+        <w:t xml:space="preserve">is generated </w:t>
+      </w:r>
+      <w:r>
+        <w:rPr>
+          <w:lang w:val="en-CA"/>
+        </w:rPr>
+        <w:t>correctly,</w:t>
+      </w:r>
+      <w:r>
+        <w:rPr>
+          <w:lang w:val="en-CA"/>
+        </w:rPr>
+        <w:t xml:space="preserve"> helper methods are work as </w:t>
+      </w:r>
+      <w:r>
+        <w:rPr>
+          <w:lang w:val="en-CA"/>
+        </w:rPr>
+        <w:t>intended, and make sure system do not crashed with null input.</w:t>
       </w:r>
     </w:p>
     <w:p>
@@ -869,6 +1909,7 @@
         </w:numPr>
         <w:ind w:firstLineChars="0"/>
       </w:pPr>
+      <w:proofErr w:type="spellStart"/>
       <w:r>
         <w:rPr>
           <w:rFonts w:hint="eastAsia"/>
@@ -876,7 +1917,11 @@
         <w:t>i</w:t>
       </w:r>
       <w:r>
-        <w:t>nitPDFtest(</w:t>
+        <w:t>nitPDFtest</w:t>
+      </w:r>
+      <w:proofErr w:type="spellEnd"/>
+      <w:r>
+        <w:t>(</w:t>
       </w:r>
       <w:r>
         <w:rPr>
@@ -914,7 +1959,15 @@
         <w:ind w:firstLineChars="0"/>
       </w:pPr>
       <w:r>
-        <w:t>Test method: call initPDF() method in the visualizer</w:t>
+        <w:t xml:space="preserve">Test method: call </w:t>
+      </w:r>
+      <w:proofErr w:type="spellStart"/>
+      <w:r>
+        <w:t>initPDF</w:t>
+      </w:r>
+      <w:proofErr w:type="spellEnd"/>
+      <w:r>
+        <w:t>() method in the visualizer</w:t>
       </w:r>
     </w:p>
     <w:p>
@@ -926,6 +1979,7 @@
         </w:numPr>
         <w:ind w:firstLineChars="0"/>
       </w:pPr>
+      <w:proofErr w:type="spellStart"/>
       <w:r>
         <w:rPr>
           <w:rFonts w:hint="eastAsia"/>
@@ -933,7 +1987,11 @@
         <w:t>get</w:t>
       </w:r>
       <w:r>
-        <w:t>RelativeTest()</w:t>
+        <w:t>RelativeTest</w:t>
+      </w:r>
+      <w:proofErr w:type="spellEnd"/>
+      <w:r>
+        <w:t>()</w:t>
       </w:r>
     </w:p>
     <w:p>
@@ -974,6 +2032,7 @@
         </w:numPr>
         <w:ind w:firstLineChars="0"/>
       </w:pPr>
+      <w:proofErr w:type="spellStart"/>
       <w:r>
         <w:rPr>
           <w:rFonts w:hint="eastAsia"/>
@@ -981,7 +2040,20 @@
         <w:t>g</w:t>
       </w:r>
       <w:r>
-        <w:t>etMeasureLengthTest()</w:t>
+        <w:t>etMeasureLengthTest</w:t>
+      </w:r>
+      <w:proofErr w:type="spellEnd"/>
+      <w:r>
+        <w:t>()</w:t>
+      </w:r>
+    </w:p>
+    <w:p>
+      <w:pPr>
+        <w:pStyle w:val="a3"/>
+        <w:ind w:left="2100" w:firstLineChars="0" w:firstLine="0"/>
+      </w:pPr>
+      <w:r>
+        <w:t xml:space="preserve">the purpose of this test is to ensure that this method provide correct length of staff line so that program can decide when should </w:t>
       </w:r>
     </w:p>
     <w:p>
@@ -994,10 +2066,25 @@
         <w:ind w:firstLineChars="0"/>
       </w:pPr>
       <w:r>
-        <w:t xml:space="preserve">the purpose of this test is to ensure that this method provide correct </w:t>
-      </w:r>
-      <w:r>
-        <w:t xml:space="preserve">length of staff line so that program can decide when should </w:t>
+        <w:t>Test method: List all possible step and oct, compare the resulted relative with desired relative.</w:t>
+      </w:r>
+    </w:p>
+    <w:p>
+      <w:pPr>
+        <w:pStyle w:val="a3"/>
+        <w:numPr>
+          <w:ilvl w:val="2"/>
+          <w:numId w:val="5"/>
+        </w:numPr>
+        <w:ind w:firstLineChars="0"/>
+      </w:pPr>
+      <w:proofErr w:type="spellStart"/>
+      <w:r>
+        <w:t>MeasureAttributesTest</w:t>
+      </w:r>
+      <w:proofErr w:type="spellEnd"/>
+      <w:r>
+        <w:t>()</w:t>
       </w:r>
     </w:p>
     <w:p>
@@ -1008,12 +2095,30 @@
           <w:numId w:val="5"/>
         </w:numPr>
         <w:ind w:firstLineChars="0"/>
-        <w:rPr>
-          <w:rFonts w:hint="eastAsia"/>
-        </w:rPr>
-      </w:pPr>
-      <w:r>
-        <w:t>Test method: List all possible step and oct, compare the resulted relative with desired relative.</w:t>
+      </w:pPr>
+      <w:r>
+        <w:t xml:space="preserve">The purpose of this test is to ensure that desired attributes(time, clef and </w:t>
+      </w:r>
+      <w:proofErr w:type="spellStart"/>
+      <w:r>
+        <w:t>stafflines</w:t>
+      </w:r>
+      <w:proofErr w:type="spellEnd"/>
+      <w:r>
+        <w:t>) has been applied in current measure setting.</w:t>
+      </w:r>
+    </w:p>
+    <w:p>
+      <w:pPr>
+        <w:pStyle w:val="a3"/>
+        <w:numPr>
+          <w:ilvl w:val="3"/>
+          <w:numId w:val="5"/>
+        </w:numPr>
+        <w:ind w:firstLineChars="0"/>
+      </w:pPr>
+      <w:r>
+        <w:t>Test method: assert equal between internal measure and external measure.</w:t>
       </w:r>
     </w:p>
     <w:p>
@@ -1025,9 +2130,17 @@
         </w:numPr>
         <w:ind w:firstLineChars="0"/>
       </w:pPr>
-      <w:r>
-        <w:t>MeasureAttributesTest()</w:t>
-      </w:r>
+      <w:proofErr w:type="spellStart"/>
+      <w:r>
+        <w:rPr>
+          <w:rFonts w:hint="eastAsia"/>
+        </w:rPr>
+        <w:t>d</w:t>
+      </w:r>
+      <w:r>
+        <w:t>rawNullElementstest</w:t>
+      </w:r>
+      <w:proofErr w:type="spellEnd"/>
     </w:p>
     <w:p>
       <w:pPr>
@@ -1039,7 +2152,21 @@
         <w:ind w:firstLineChars="0"/>
       </w:pPr>
       <w:r>
-        <w:t>The purpose of this test is to ensure that desired attributes(time, clef and stafflines) has been applied in current measure setting.</w:t>
+        <w:rPr>
+          <w:rFonts w:hint="eastAsia"/>
+        </w:rPr>
+        <w:t>T</w:t>
+      </w:r>
+      <w:r>
+        <w:t xml:space="preserve">he purpose of those tests is to ensure that nullable elements in the </w:t>
+      </w:r>
+      <w:proofErr w:type="spellStart"/>
+      <w:r>
+        <w:t>musicXML</w:t>
+      </w:r>
+      <w:proofErr w:type="spellEnd"/>
+      <w:r>
+        <w:t xml:space="preserve"> file will not crash the program</w:t>
       </w:r>
     </w:p>
     <w:p>
@@ -1052,7 +2179,15 @@
         <w:ind w:firstLineChars="0"/>
       </w:pPr>
       <w:r>
-        <w:t>Test method: assert equal between internal measure and external measure.</w:t>
+        <w:t xml:space="preserve">Test method: pass elements with null part into the </w:t>
+      </w:r>
+      <w:proofErr w:type="spellStart"/>
+      <w:r>
+        <w:t>drawcalls</w:t>
+      </w:r>
+      <w:proofErr w:type="spellEnd"/>
+      <w:r>
+        <w:t xml:space="preserve">. </w:t>
       </w:r>
     </w:p>
     <w:p>
@@ -1064,14 +2199,19 @@
         </w:numPr>
         <w:ind w:firstLineChars="0"/>
       </w:pPr>
-      <w:r>
-        <w:rPr>
-          <w:rFonts w:hint="eastAsia"/>
-        </w:rPr>
-        <w:t>d</w:t>
-      </w:r>
-      <w:r>
-        <w:t>rawNullElementstest</w:t>
+      <w:proofErr w:type="spellStart"/>
+      <w:r>
+        <w:rPr>
+          <w:rFonts w:hint="eastAsia"/>
+        </w:rPr>
+        <w:t>s</w:t>
+      </w:r>
+      <w:r>
+        <w:t>witchLine</w:t>
+      </w:r>
+      <w:proofErr w:type="spellEnd"/>
+      <w:r>
+        <w:t>/Page test</w:t>
       </w:r>
     </w:p>
     <w:p>
@@ -1090,7 +2230,18 @@
         <w:t>T</w:t>
       </w:r>
       <w:r>
-        <w:t>he purpose of those tests is to ensure that nullable elements in the musicXML file will not crash the program</w:t>
+        <w:t xml:space="preserve">he purpose of those tests is to ensure that after </w:t>
+      </w:r>
+      <w:proofErr w:type="spellStart"/>
+      <w:r>
+        <w:t>switchline</w:t>
+      </w:r>
+      <w:proofErr w:type="spellEnd"/>
+      <w:r>
+        <w:t xml:space="preserve">/page, element will </w:t>
+      </w:r>
+      <w:r>
+        <w:t>be drawn in the desired locations.</w:t>
       </w:r>
     </w:p>
     <w:p>
@@ -1103,69 +2254,20 @@
         <w:ind w:firstLineChars="0"/>
       </w:pPr>
       <w:r>
-        <w:t xml:space="preserve">Test method: pass elements with null part into the drawcalls. </w:t>
-      </w:r>
-    </w:p>
-    <w:p>
-      <w:pPr>
-        <w:pStyle w:val="a3"/>
-        <w:numPr>
-          <w:ilvl w:val="2"/>
-          <w:numId w:val="5"/>
-        </w:numPr>
-        <w:ind w:firstLineChars="0"/>
-      </w:pPr>
-      <w:r>
-        <w:rPr>
-          <w:rFonts w:hint="eastAsia"/>
-        </w:rPr>
-        <w:t>s</w:t>
-      </w:r>
-      <w:r>
-        <w:t>witchLine/Page test</w:t>
-      </w:r>
-    </w:p>
-    <w:p>
-      <w:pPr>
-        <w:pStyle w:val="a3"/>
-        <w:numPr>
-          <w:ilvl w:val="3"/>
-          <w:numId w:val="5"/>
-        </w:numPr>
-        <w:ind w:firstLineChars="0"/>
-      </w:pPr>
-      <w:r>
-        <w:rPr>
-          <w:rFonts w:hint="eastAsia"/>
-        </w:rPr>
-        <w:t>T</w:t>
-      </w:r>
-      <w:r>
-        <w:t xml:space="preserve">he purpose of those tests is to ensure that after switchline/page, element will </w:t>
-      </w:r>
-      <w:r>
-        <w:t>be drawn in the desired locations.</w:t>
-      </w:r>
-    </w:p>
-    <w:p>
-      <w:pPr>
-        <w:pStyle w:val="a3"/>
-        <w:numPr>
-          <w:ilvl w:val="3"/>
-          <w:numId w:val="5"/>
-        </w:numPr>
-        <w:ind w:firstLineChars="0"/>
-      </w:pPr>
-      <w:r>
-        <w:t xml:space="preserve">Test method: compare coordinate after switchline/page with desired coordinate. </w:t>
+        <w:t xml:space="preserve">Test method: compare coordinate after </w:t>
+      </w:r>
+      <w:proofErr w:type="spellStart"/>
+      <w:r>
+        <w:t>switchline</w:t>
+      </w:r>
+      <w:proofErr w:type="spellEnd"/>
+      <w:r>
+        <w:t xml:space="preserve">/page with desired coordinate. </w:t>
       </w:r>
     </w:p>
     <w:p>
       <w:pPr>
         <w:ind w:left="1260"/>
-        <w:rPr>
-          <w:rFonts w:hint="eastAsia"/>
-        </w:rPr>
       </w:pPr>
     </w:p>
     <w:p>
@@ -1535,6 +2637,95 @@
     </w:lvl>
   </w:abstractNum>
   <w:abstractNum w:abstractNumId="3" w15:restartNumberingAfterBreak="0">
+    <w:nsid w:val="60392FC3"/>
+    <w:multiLevelType w:val="hybridMultilevel"/>
+    <w:tmpl w:val="E8E8A2B8"/>
+    <w:lvl w:ilvl="0" w:tplc="7B5E30EA">
+      <w:start w:val="1"/>
+      <w:numFmt w:val="decimal"/>
+      <w:lvlText w:val="%1."/>
+      <w:lvlJc w:val="left"/>
+      <w:pPr>
+        <w:ind w:left="780" w:hanging="360"/>
+      </w:pPr>
+      <w:rPr>
+        <w:rFonts w:hint="default"/>
+      </w:rPr>
+    </w:lvl>
+    <w:lvl w:ilvl="1" w:tplc="04090019">
+      <w:start w:val="1"/>
+      <w:numFmt w:val="lowerLetter"/>
+      <w:lvlText w:val="%2)"/>
+      <w:lvlJc w:val="left"/>
+      <w:pPr>
+        <w:ind w:left="1260" w:hanging="420"/>
+      </w:pPr>
+    </w:lvl>
+    <w:lvl w:ilvl="2" w:tplc="0409001B">
+      <w:start w:val="1"/>
+      <w:numFmt w:val="lowerRoman"/>
+      <w:lvlText w:val="%3."/>
+      <w:lvlJc w:val="right"/>
+      <w:pPr>
+        <w:ind w:left="1680" w:hanging="420"/>
+      </w:pPr>
+    </w:lvl>
+    <w:lvl w:ilvl="3" w:tplc="0409000F">
+      <w:start w:val="1"/>
+      <w:numFmt w:val="decimal"/>
+      <w:lvlText w:val="%4."/>
+      <w:lvlJc w:val="left"/>
+      <w:pPr>
+        <w:ind w:left="2100" w:hanging="420"/>
+      </w:pPr>
+    </w:lvl>
+    <w:lvl w:ilvl="4" w:tplc="04090019">
+      <w:start w:val="1"/>
+      <w:numFmt w:val="lowerLetter"/>
+      <w:lvlText w:val="%5)"/>
+      <w:lvlJc w:val="left"/>
+      <w:pPr>
+        <w:ind w:left="2520" w:hanging="420"/>
+      </w:pPr>
+    </w:lvl>
+    <w:lvl w:ilvl="5" w:tplc="0409001B" w:tentative="1">
+      <w:start w:val="1"/>
+      <w:numFmt w:val="lowerRoman"/>
+      <w:lvlText w:val="%6."/>
+      <w:lvlJc w:val="right"/>
+      <w:pPr>
+        <w:ind w:left="2940" w:hanging="420"/>
+      </w:pPr>
+    </w:lvl>
+    <w:lvl w:ilvl="6" w:tplc="0409000F" w:tentative="1">
+      <w:start w:val="1"/>
+      <w:numFmt w:val="decimal"/>
+      <w:lvlText w:val="%7."/>
+      <w:lvlJc w:val="left"/>
+      <w:pPr>
+        <w:ind w:left="3360" w:hanging="420"/>
+      </w:pPr>
+    </w:lvl>
+    <w:lvl w:ilvl="7" w:tplc="04090019" w:tentative="1">
+      <w:start w:val="1"/>
+      <w:numFmt w:val="lowerLetter"/>
+      <w:lvlText w:val="%8)"/>
+      <w:lvlJc w:val="left"/>
+      <w:pPr>
+        <w:ind w:left="3780" w:hanging="420"/>
+      </w:pPr>
+    </w:lvl>
+    <w:lvl w:ilvl="8" w:tplc="0409001B" w:tentative="1">
+      <w:start w:val="1"/>
+      <w:numFmt w:val="lowerRoman"/>
+      <w:lvlText w:val="%9."/>
+      <w:lvlJc w:val="right"/>
+      <w:pPr>
+        <w:ind w:left="4200" w:hanging="420"/>
+      </w:pPr>
+    </w:lvl>
+  </w:abstractNum>
+  <w:abstractNum w:abstractNumId="4" w15:restartNumberingAfterBreak="0">
     <w:nsid w:val="6F9B5C6E"/>
     <w:multiLevelType w:val="hybridMultilevel"/>
     <w:tmpl w:val="3C6EA28E"/>
@@ -1623,7 +2814,7 @@
       </w:pPr>
     </w:lvl>
   </w:abstractNum>
-  <w:abstractNum w:abstractNumId="4" w15:restartNumberingAfterBreak="0">
+  <w:abstractNum w:abstractNumId="5" w15:restartNumberingAfterBreak="0">
     <w:nsid w:val="77D61D3A"/>
     <w:multiLevelType w:val="hybridMultilevel"/>
     <w:tmpl w:val="AFDE65BA"/>
@@ -1719,12 +2910,15 @@
     <w:abstractNumId w:val="0"/>
   </w:num>
   <w:num w:numId="3">
-    <w:abstractNumId w:val="4"/>
+    <w:abstractNumId w:val="5"/>
   </w:num>
   <w:num w:numId="4">
     <w:abstractNumId w:val="2"/>
   </w:num>
   <w:num w:numId="5">
+    <w:abstractNumId w:val="4"/>
+  </w:num>
+  <w:num w:numId="6">
     <w:abstractNumId w:val="3"/>
   </w:num>
 </w:numbering>

</xml_diff>